<commit_message>
Faltas de Ortografia y formatos
</commit_message>
<xml_diff>
--- a/Doc-SW Biblioteaca/Casos de Uso Textuales/Ingresar Activos (UC-07).docx
+++ b/Doc-SW Biblioteaca/Casos de Uso Textuales/Ingresar Activos (UC-07).docx
@@ -66,27 +66,21 @@
             <w:r>
               <w:t xml:space="preserve">1- El administrador ingresar al </w:t>
             </w:r>
-            <w:proofErr w:type="spellStart"/>
-            <w:r>
-              <w:t>modulo</w:t>
-            </w:r>
-            <w:proofErr w:type="spellEnd"/>
+            <w:r>
+              <w:t>módulo</w:t>
+            </w:r>
             <w:r>
               <w:t xml:space="preserve"> de </w:t>
             </w:r>
-            <w:proofErr w:type="spellStart"/>
-            <w:r>
-              <w:t>insercion</w:t>
-            </w:r>
-            <w:proofErr w:type="spellEnd"/>
+            <w:r>
+              <w:t>inserción</w:t>
+            </w:r>
             <w:r>
               <w:t xml:space="preserve"> de </w:t>
             </w:r>
-            <w:proofErr w:type="spellStart"/>
-            <w:r>
-              <w:t>articulos</w:t>
-            </w:r>
-            <w:proofErr w:type="spellEnd"/>
+            <w:r>
+              <w:t>artículos</w:t>
+            </w:r>
             <w:r>
               <w:t xml:space="preserve"> nuevos</w:t>
             </w:r>
@@ -333,19 +327,7 @@
           <w:sz w:val="24"/>
           <w:szCs w:val="24"/>
         </w:rPr>
-        <w:t>Ingresar n</w:t>
-      </w:r>
-      <w:bookmarkStart w:id="0" w:name="_GoBack"/>
-      <w:bookmarkEnd w:id="0"/>
-      <w:r>
-        <w:rPr>
-          <w:rFonts w:eastAsia="Times New Roman"/>
-          <w:b/>
-          <w:bCs/>
-          <w:sz w:val="24"/>
-          <w:szCs w:val="24"/>
-        </w:rPr>
-        <w:t>uevo A</w:t>
+        <w:t>Ingresar nuevo A</w:t>
       </w:r>
       <w:r>
         <w:rPr>
@@ -427,16 +409,18 @@
       </w:r>
     </w:p>
     <w:p>
+      <w:bookmarkStart w:id="0" w:name="_GoBack"/>
       <w:r>
         <w:rPr>
           <w:rFonts w:eastAsia="Times New Roman"/>
           <w:b/>
           <w:bCs/>
-          <w:sz w:val="23"/>
+          <w:sz w:val="24"/>
           <w:szCs w:val="23"/>
         </w:rPr>
         <w:t xml:space="preserve">Precondición: </w:t>
       </w:r>
+      <w:bookmarkEnd w:id="0"/>
       <w:r>
         <w:rPr>
           <w:rFonts w:eastAsia="Times New Roman"/>
@@ -1143,7 +1127,7 @@
   <a:extraClrSchemeLst/>
   <a:extLst>
     <a:ext uri="{05A4C25C-085E-4340-85A3-A5531E510DB2}">
-      <thm15:themeFamily xmlns="" xmlns:thm15="http://schemas.microsoft.com/office/thememl/2012/main" name="Office Theme" id="{62F939B6-93AF-4DB8-9C6B-D6C7DFDC589F}" vid="{4A3C46E8-61CC-4603-A589-7422A47A8E4A}"/>
+      <thm15:themeFamily xmlns:thm15="http://schemas.microsoft.com/office/thememl/2012/main" xmlns="" name="Office Theme" id="{62F939B6-93AF-4DB8-9C6B-D6C7DFDC589F}" vid="{4A3C46E8-61CC-4603-A589-7422A47A8E4A}"/>
     </a:ext>
   </a:extLst>
 </a:theme>

</xml_diff>